<commit_message>
Changing files to be in a Project 4 directory
</commit_message>
<xml_diff>
--- a/project2Folder/NounsVerbsAdjectives/NounsVerbsAdjectivesProject3.docx
+++ b/project2Folder/NounsVerbsAdjectives/NounsVerbsAdjectivesProject3.docx
@@ -17,7 +17,15 @@
           <w:sz w:val="24"/>
           <w:szCs w:val="24"/>
         </w:rPr>
-        <w:t>Nouns/Verbs/Adjectives List for Project 2</w:t>
+        <w:t>Nouns/Ver</w:t>
+      </w:r>
+      <w:r>
+        <w:rPr>
+          <w:rFonts w:ascii="Times New Roman" w:eastAsia="Times New Roman" w:hAnsi="Times New Roman" w:cs="Times New Roman"/>
+          <w:sz w:val="24"/>
+          <w:szCs w:val="24"/>
+        </w:rPr>
+        <w:t>bs/Adjectives List for Project 3</w:t>
       </w:r>
     </w:p>
     <w:p>
@@ -877,6 +885,67 @@
               <w:t>TeamMate</w:t>
             </w:r>
             <w:proofErr w:type="spellEnd"/>
+          </w:p>
+        </w:tc>
+        <w:tc>
+          <w:tcPr>
+            <w:tcW w:w="1053" w:type="dxa"/>
+          </w:tcPr>
+          <w:p/>
+        </w:tc>
+        <w:tc>
+          <w:tcPr>
+            <w:tcW w:w="2203" w:type="dxa"/>
+          </w:tcPr>
+          <w:p/>
+        </w:tc>
+        <w:tc>
+          <w:tcPr>
+            <w:tcW w:w="818" w:type="dxa"/>
+          </w:tcPr>
+          <w:p/>
+        </w:tc>
+        <w:tc>
+          <w:tcPr>
+            <w:tcW w:w="2415" w:type="dxa"/>
+          </w:tcPr>
+          <w:p/>
+        </w:tc>
+        <w:tc>
+          <w:tcPr>
+            <w:tcW w:w="1547" w:type="dxa"/>
+          </w:tcPr>
+          <w:p/>
+        </w:tc>
+        <w:tc>
+          <w:tcPr>
+            <w:tcW w:w="1304" w:type="dxa"/>
+          </w:tcPr>
+          <w:p/>
+        </w:tc>
+      </w:tr>
+      <w:tr>
+        <w:trPr>
+          <w:trHeight w:val="270"/>
+        </w:trPr>
+        <w:tc>
+          <w:tcPr>
+            <w:tcW w:w="836" w:type="dxa"/>
+          </w:tcPr>
+          <w:p>
+            <w:r>
+              <w:t>Pie chart</w:t>
+            </w:r>
+          </w:p>
+        </w:tc>
+        <w:tc>
+          <w:tcPr>
+            <w:tcW w:w="834" w:type="dxa"/>
+          </w:tcPr>
+          <w:p>
+            <w:r>
+              <w:t>Pie</w:t>
+            </w:r>
           </w:p>
         </w:tc>
         <w:tc>

</xml_diff>

<commit_message>
trying to add stuff. Let me know if this causes problems
</commit_message>
<xml_diff>
--- a/project2Folder/NounsVerbsAdjectives/NounsVerbsAdjectivesProject3.docx
+++ b/project2Folder/NounsVerbsAdjectives/NounsVerbsAdjectivesProject3.docx
@@ -25,7 +25,7 @@
           <w:sz w:val="24"/>
           <w:szCs w:val="24"/>
         </w:rPr>
-        <w:t>bs/Adjectives List for Project 3</w:t>
+        <w:t>bs/Adjectives List for Project 4</w:t>
       </w:r>
     </w:p>
     <w:p>
@@ -43,14 +43,15 @@
       <w:tblPr>
         <w:tblStyle w:val="TableGrid"/>
         <w:tblW w:w="0" w:type="auto"/>
+        <w:tblLayout w:type="fixed"/>
         <w:tblLook w:val="04A0" w:firstRow="1" w:lastRow="0" w:firstColumn="1" w:lastColumn="0" w:noHBand="0" w:noVBand="1"/>
       </w:tblPr>
       <w:tblGrid>
-        <w:gridCol w:w="1191"/>
-        <w:gridCol w:w="1191"/>
-        <w:gridCol w:w="1065"/>
+        <w:gridCol w:w="1705"/>
+        <w:gridCol w:w="1257"/>
+        <w:gridCol w:w="1053"/>
         <w:gridCol w:w="2203"/>
-        <w:gridCol w:w="818"/>
+        <w:gridCol w:w="952"/>
         <w:gridCol w:w="2415"/>
         <w:gridCol w:w="1547"/>
         <w:gridCol w:w="1304"/>
@@ -58,7 +59,7 @@
       <w:tr>
         <w:tc>
           <w:tcPr>
-            <w:tcW w:w="836" w:type="dxa"/>
+            <w:tcW w:w="1705" w:type="dxa"/>
           </w:tcPr>
           <w:p>
             <w:r>
@@ -68,7 +69,7 @@
         </w:tc>
         <w:tc>
           <w:tcPr>
-            <w:tcW w:w="834" w:type="dxa"/>
+            <w:tcW w:w="1257" w:type="dxa"/>
           </w:tcPr>
           <w:p>
             <w:r>
@@ -98,7 +99,7 @@
         </w:tc>
         <w:tc>
           <w:tcPr>
-            <w:tcW w:w="818" w:type="dxa"/>
+            <w:tcW w:w="952" w:type="dxa"/>
           </w:tcPr>
           <w:p>
             <w:r>
@@ -143,23 +144,23 @@
         </w:trPr>
         <w:tc>
           <w:tcPr>
-            <w:tcW w:w="836" w:type="dxa"/>
+            <w:tcW w:w="1705" w:type="dxa"/>
             <w:vMerge w:val="restart"/>
           </w:tcPr>
           <w:p>
             <w:r>
-              <w:t>person</w:t>
-            </w:r>
-          </w:p>
-        </w:tc>
-        <w:tc>
-          <w:tcPr>
-            <w:tcW w:w="834" w:type="dxa"/>
+              <w:t>view</w:t>
+            </w:r>
+          </w:p>
+        </w:tc>
+        <w:tc>
+          <w:tcPr>
+            <w:tcW w:w="1257" w:type="dxa"/>
             <w:vMerge w:val="restart"/>
           </w:tcPr>
           <w:p>
             <w:r>
-              <w:t>Person</w:t>
+              <w:t>View</w:t>
             </w:r>
           </w:p>
         </w:tc>
@@ -169,7 +170,7 @@
           </w:tcPr>
           <w:p>
             <w:r>
-              <w:t>birthdate</w:t>
+              <w:t>model</w:t>
             </w:r>
           </w:p>
         </w:tc>
@@ -180,19 +181,19 @@
           <w:p>
             <w:proofErr w:type="spellStart"/>
             <w:r>
-              <w:t>birthDate</w:t>
+              <w:t>TeamMateModel</w:t>
             </w:r>
             <w:proofErr w:type="spellEnd"/>
           </w:p>
         </w:tc>
         <w:tc>
           <w:tcPr>
-            <w:tcW w:w="818" w:type="dxa"/>
+            <w:tcW w:w="952" w:type="dxa"/>
             <w:vMerge w:val="restart"/>
           </w:tcPr>
           <w:p>
             <w:r>
-              <w:t>Sort</w:t>
+              <w:t>Perform Action</w:t>
             </w:r>
           </w:p>
         </w:tc>
@@ -204,7 +205,7 @@
           <w:p>
             <w:proofErr w:type="spellStart"/>
             <w:r>
-              <w:t>Collections.sort</w:t>
+              <w:t>actionPerformed</w:t>
             </w:r>
             <w:proofErr w:type="spellEnd"/>
           </w:p>
@@ -214,25 +215,14 @@
             <w:tcW w:w="1547" w:type="dxa"/>
             <w:vMerge w:val="restart"/>
           </w:tcPr>
-          <w:p>
-            <w:r>
-              <w:t>c</w:t>
-            </w:r>
-            <w:r>
-              <w:t>ompare(able)</w:t>
-            </w:r>
-          </w:p>
+          <w:p/>
         </w:tc>
         <w:tc>
           <w:tcPr>
             <w:tcW w:w="1304" w:type="dxa"/>
             <w:vMerge w:val="restart"/>
           </w:tcPr>
-          <w:p>
-            <w:r>
-              <w:t>Comparable</w:t>
-            </w:r>
-          </w:p>
+          <w:p/>
         </w:tc>
       </w:tr>
       <w:tr>
@@ -241,14 +231,14 @@
         </w:trPr>
         <w:tc>
           <w:tcPr>
-            <w:tcW w:w="836" w:type="dxa"/>
+            <w:tcW w:w="1705" w:type="dxa"/>
             <w:vMerge/>
           </w:tcPr>
           <w:p/>
         </w:tc>
         <w:tc>
           <w:tcPr>
-            <w:tcW w:w="834" w:type="dxa"/>
+            <w:tcW w:w="1257" w:type="dxa"/>
             <w:vMerge/>
           </w:tcPr>
           <w:p/>
@@ -277,7 +267,7 @@
         </w:tc>
         <w:tc>
           <w:tcPr>
-            <w:tcW w:w="818" w:type="dxa"/>
+            <w:tcW w:w="952" w:type="dxa"/>
             <w:vMerge/>
           </w:tcPr>
           <w:p/>
@@ -310,14 +300,14 @@
         </w:trPr>
         <w:tc>
           <w:tcPr>
-            <w:tcW w:w="836" w:type="dxa"/>
+            <w:tcW w:w="1705" w:type="dxa"/>
             <w:vMerge/>
           </w:tcPr>
           <w:p/>
         </w:tc>
         <w:tc>
           <w:tcPr>
-            <w:tcW w:w="834" w:type="dxa"/>
+            <w:tcW w:w="1257" w:type="dxa"/>
             <w:vMerge/>
           </w:tcPr>
           <w:p/>
@@ -346,7 +336,7 @@
         </w:tc>
         <w:tc>
           <w:tcPr>
-            <w:tcW w:w="818" w:type="dxa"/>
+            <w:tcW w:w="952" w:type="dxa"/>
             <w:vMerge w:val="restart"/>
           </w:tcPr>
           <w:p>
@@ -389,14 +379,14 @@
         </w:trPr>
         <w:tc>
           <w:tcPr>
-            <w:tcW w:w="836" w:type="dxa"/>
+            <w:tcW w:w="1705" w:type="dxa"/>
             <w:vMerge/>
           </w:tcPr>
           <w:p/>
         </w:tc>
         <w:tc>
           <w:tcPr>
-            <w:tcW w:w="834" w:type="dxa"/>
+            <w:tcW w:w="1257" w:type="dxa"/>
             <w:vMerge/>
           </w:tcPr>
           <w:p/>
@@ -425,7 +415,7 @@
         </w:tc>
         <w:tc>
           <w:tcPr>
-            <w:tcW w:w="818" w:type="dxa"/>
+            <w:tcW w:w="952" w:type="dxa"/>
             <w:vMerge/>
           </w:tcPr>
           <w:p/>
@@ -454,27 +444,30 @@
       </w:tr>
       <w:tr>
         <w:trPr>
-          <w:trHeight w:val="300"/>
+          <w:trHeight w:val="806"/>
         </w:trPr>
         <w:tc>
           <w:tcPr>
-            <w:tcW w:w="836" w:type="dxa"/>
-            <w:vMerge w:val="restart"/>
-          </w:tcPr>
-          <w:p>
-            <w:r>
-              <w:t>city</w:t>
-            </w:r>
-          </w:p>
-        </w:tc>
-        <w:tc>
-          <w:tcPr>
-            <w:tcW w:w="834" w:type="dxa"/>
-            <w:vMerge w:val="restart"/>
-          </w:tcPr>
-          <w:p>
-            <w:r>
-              <w:t>City</w:t>
+            <w:tcW w:w="1705" w:type="dxa"/>
+          </w:tcPr>
+          <w:p>
+            <w:r>
+              <w:t>Selection view</w:t>
+            </w:r>
+          </w:p>
+        </w:tc>
+        <w:tc>
+          <w:tcPr>
+            <w:tcW w:w="1257" w:type="dxa"/>
+          </w:tcPr>
+          <w:p>
+            <w:proofErr w:type="spellStart"/>
+            <w:r>
+              <w:t>SelectionView</w:t>
+            </w:r>
+            <w:proofErr w:type="spellEnd"/>
+            <w:r>
+              <w:t xml:space="preserve"> extends View</w:t>
             </w:r>
           </w:p>
         </w:tc>
@@ -482,151 +475,167 @@
           <w:tcPr>
             <w:tcW w:w="1053" w:type="dxa"/>
           </w:tcPr>
-          <w:p>
-            <w:r>
-              <w:t>people</w:t>
-            </w:r>
-          </w:p>
+          <w:p/>
         </w:tc>
         <w:tc>
           <w:tcPr>
             <w:tcW w:w="2203" w:type="dxa"/>
           </w:tcPr>
-          <w:p>
-            <w:proofErr w:type="spellStart"/>
-            <w:r>
-              <w:t>arrayList</w:t>
-            </w:r>
-            <w:proofErr w:type="spellEnd"/>
-            <w:r>
-              <w:t>&lt;Person&gt;</w:t>
-            </w:r>
-          </w:p>
-        </w:tc>
-        <w:tc>
-          <w:tcPr>
-            <w:tcW w:w="818" w:type="dxa"/>
-          </w:tcPr>
-          <w:p>
-            <w:r>
-              <w:t>Sort</w:t>
-            </w:r>
-          </w:p>
+          <w:p/>
+        </w:tc>
+        <w:tc>
+          <w:tcPr>
+            <w:tcW w:w="952" w:type="dxa"/>
+          </w:tcPr>
+          <w:p/>
         </w:tc>
         <w:tc>
           <w:tcPr>
             <w:tcW w:w="2415" w:type="dxa"/>
           </w:tcPr>
-          <w:p>
-            <w:proofErr w:type="spellStart"/>
-            <w:r>
-              <w:t>Collections.sort</w:t>
-            </w:r>
-            <w:proofErr w:type="spellEnd"/>
-          </w:p>
+          <w:p/>
         </w:tc>
         <w:tc>
           <w:tcPr>
             <w:tcW w:w="1547" w:type="dxa"/>
-            <w:vMerge w:val="restart"/>
-          </w:tcPr>
-          <w:p>
-            <w:r>
-              <w:t>c</w:t>
-            </w:r>
-            <w:r>
-              <w:t>ompare(able)</w:t>
-            </w:r>
-          </w:p>
+          </w:tcPr>
+          <w:p/>
         </w:tc>
         <w:tc>
           <w:tcPr>
             <w:tcW w:w="1304" w:type="dxa"/>
-            <w:vMerge w:val="restart"/>
-          </w:tcPr>
-          <w:p>
-            <w:r>
-              <w:t>C</w:t>
-            </w:r>
-            <w:r>
-              <w:t>omparable</w:t>
-            </w:r>
-          </w:p>
+          </w:tcPr>
+          <w:p/>
         </w:tc>
       </w:tr>
       <w:tr>
         <w:trPr>
-          <w:trHeight w:val="300"/>
+          <w:trHeight w:val="806"/>
         </w:trPr>
         <w:tc>
           <w:tcPr>
-            <w:tcW w:w="836" w:type="dxa"/>
-            <w:vMerge/>
-          </w:tcPr>
-          <w:p/>
-        </w:tc>
-        <w:tc>
-          <w:tcPr>
-            <w:tcW w:w="834" w:type="dxa"/>
-            <w:vMerge/>
-          </w:tcPr>
-          <w:p/>
+            <w:tcW w:w="1705" w:type="dxa"/>
+          </w:tcPr>
+          <w:p>
+            <w:r>
+              <w:t>State selection view</w:t>
+            </w:r>
+          </w:p>
+        </w:tc>
+        <w:tc>
+          <w:tcPr>
+            <w:tcW w:w="1257" w:type="dxa"/>
+          </w:tcPr>
+          <w:p>
+            <w:proofErr w:type="spellStart"/>
+            <w:r>
+              <w:t>StateSelectionView</w:t>
+            </w:r>
+            <w:proofErr w:type="spellEnd"/>
+            <w:r>
+              <w:t xml:space="preserve"> extends View</w:t>
+            </w:r>
+          </w:p>
         </w:tc>
         <w:tc>
           <w:tcPr>
             <w:tcW w:w="1053" w:type="dxa"/>
           </w:tcPr>
-          <w:p>
-            <w:r>
-              <w:t>name</w:t>
-            </w:r>
-          </w:p>
+          <w:p/>
         </w:tc>
         <w:tc>
           <w:tcPr>
             <w:tcW w:w="2203" w:type="dxa"/>
           </w:tcPr>
+          <w:p/>
+        </w:tc>
+        <w:tc>
+          <w:tcPr>
+            <w:tcW w:w="952" w:type="dxa"/>
+          </w:tcPr>
+          <w:p/>
+        </w:tc>
+        <w:tc>
+          <w:tcPr>
+            <w:tcW w:w="2415" w:type="dxa"/>
+          </w:tcPr>
+          <w:p/>
+        </w:tc>
+        <w:tc>
+          <w:tcPr>
+            <w:tcW w:w="1547" w:type="dxa"/>
+          </w:tcPr>
+          <w:p/>
+        </w:tc>
+        <w:tc>
+          <w:tcPr>
+            <w:tcW w:w="1304" w:type="dxa"/>
+          </w:tcPr>
+          <w:p/>
+        </w:tc>
+      </w:tr>
+      <w:tr>
+        <w:trPr>
+          <w:trHeight w:val="806"/>
+        </w:trPr>
+        <w:tc>
+          <w:tcPr>
+            <w:tcW w:w="1705" w:type="dxa"/>
+          </w:tcPr>
+          <w:p>
+            <w:r>
+              <w:t>City entry view</w:t>
+            </w:r>
+          </w:p>
+        </w:tc>
+        <w:tc>
+          <w:tcPr>
+            <w:tcW w:w="1257" w:type="dxa"/>
+          </w:tcPr>
           <w:p>
             <w:proofErr w:type="spellStart"/>
             <w:r>
-              <w:t>cityName</w:t>
+              <w:t>CityEntryView</w:t>
             </w:r>
             <w:proofErr w:type="spellEnd"/>
-          </w:p>
-        </w:tc>
-        <w:tc>
-          <w:tcPr>
-            <w:tcW w:w="818" w:type="dxa"/>
-          </w:tcPr>
-          <w:p>
-            <w:r>
-              <w:t>Search</w:t>
-            </w:r>
-          </w:p>
+            <w:r>
+              <w:t xml:space="preserve"> extends View</w:t>
+            </w:r>
+          </w:p>
+        </w:tc>
+        <w:tc>
+          <w:tcPr>
+            <w:tcW w:w="1053" w:type="dxa"/>
+          </w:tcPr>
+          <w:p/>
+        </w:tc>
+        <w:tc>
+          <w:tcPr>
+            <w:tcW w:w="2203" w:type="dxa"/>
+          </w:tcPr>
+          <w:p/>
+        </w:tc>
+        <w:tc>
+          <w:tcPr>
+            <w:tcW w:w="952" w:type="dxa"/>
+          </w:tcPr>
+          <w:p/>
         </w:tc>
         <w:tc>
           <w:tcPr>
             <w:tcW w:w="2415" w:type="dxa"/>
           </w:tcPr>
-          <w:p>
-            <w:proofErr w:type="spellStart"/>
-            <w:r>
-              <w:t>Collections.binarySearch</w:t>
-            </w:r>
-            <w:proofErr w:type="spellEnd"/>
-          </w:p>
+          <w:p/>
         </w:tc>
         <w:tc>
           <w:tcPr>
             <w:tcW w:w="1547" w:type="dxa"/>
-            <w:vMerge/>
           </w:tcPr>
           <w:p/>
         </w:tc>
         <w:tc>
           <w:tcPr>
             <w:tcW w:w="1304" w:type="dxa"/>
-            <w:vMerge/>
           </w:tcPr>
           <w:p/>
         </w:tc>
@@ -637,23 +646,26 @@
         </w:trPr>
         <w:tc>
           <w:tcPr>
-            <w:tcW w:w="836" w:type="dxa"/>
-            <w:vMerge w:val="restart"/>
-          </w:tcPr>
-          <w:p>
-            <w:r>
-              <w:t>state</w:t>
-            </w:r>
-          </w:p>
-        </w:tc>
-        <w:tc>
-          <w:tcPr>
-            <w:tcW w:w="834" w:type="dxa"/>
-            <w:vMerge w:val="restart"/>
-          </w:tcPr>
-          <w:p>
-            <w:r>
-              <w:t>State</w:t>
+            <w:tcW w:w="1705" w:type="dxa"/>
+          </w:tcPr>
+          <w:p>
+            <w:r>
+              <w:t>Add person view</w:t>
+            </w:r>
+          </w:p>
+        </w:tc>
+        <w:tc>
+          <w:tcPr>
+            <w:tcW w:w="1257" w:type="dxa"/>
+          </w:tcPr>
+          <w:p>
+            <w:proofErr w:type="spellStart"/>
+            <w:r>
+              <w:t>AddPersonView</w:t>
+            </w:r>
+            <w:proofErr w:type="spellEnd"/>
+            <w:r>
+              <w:t xml:space="preserve"> extends View</w:t>
             </w:r>
           </w:p>
         </w:tc>
@@ -661,52 +673,35 @@
           <w:tcPr>
             <w:tcW w:w="1053" w:type="dxa"/>
           </w:tcPr>
-          <w:p>
-            <w:r>
-              <w:t>cities</w:t>
-            </w:r>
-          </w:p>
+          <w:p/>
         </w:tc>
         <w:tc>
           <w:tcPr>
             <w:tcW w:w="2203" w:type="dxa"/>
           </w:tcPr>
-          <w:p>
-            <w:proofErr w:type="spellStart"/>
-            <w:r>
-              <w:t>arrayList</w:t>
-            </w:r>
-            <w:proofErr w:type="spellEnd"/>
-            <w:r>
-              <w:t>&lt;City&gt;</w:t>
-            </w:r>
-          </w:p>
-        </w:tc>
-        <w:tc>
-          <w:tcPr>
-            <w:tcW w:w="818" w:type="dxa"/>
-            <w:vMerge w:val="restart"/>
+          <w:p/>
+        </w:tc>
+        <w:tc>
+          <w:tcPr>
+            <w:tcW w:w="952" w:type="dxa"/>
           </w:tcPr>
           <w:p/>
         </w:tc>
         <w:tc>
           <w:tcPr>
             <w:tcW w:w="2415" w:type="dxa"/>
-            <w:vMerge w:val="restart"/>
           </w:tcPr>
           <w:p/>
         </w:tc>
         <w:tc>
           <w:tcPr>
             <w:tcW w:w="1547" w:type="dxa"/>
-            <w:vMerge w:val="restart"/>
           </w:tcPr>
           <w:p/>
         </w:tc>
         <w:tc>
           <w:tcPr>
             <w:tcW w:w="1304" w:type="dxa"/>
-            <w:vMerge w:val="restart"/>
           </w:tcPr>
           <w:p/>
         </w:tc>
@@ -717,65 +712,62 @@
         </w:trPr>
         <w:tc>
           <w:tcPr>
-            <w:tcW w:w="836" w:type="dxa"/>
-            <w:vMerge/>
-          </w:tcPr>
-          <w:p/>
-        </w:tc>
-        <w:tc>
-          <w:tcPr>
-            <w:tcW w:w="834" w:type="dxa"/>
-            <w:vMerge/>
-          </w:tcPr>
-          <w:p/>
+            <w:tcW w:w="1705" w:type="dxa"/>
+          </w:tcPr>
+          <w:p>
+            <w:r>
+              <w:t>Add team view</w:t>
+            </w:r>
+          </w:p>
+        </w:tc>
+        <w:tc>
+          <w:tcPr>
+            <w:tcW w:w="1257" w:type="dxa"/>
+          </w:tcPr>
+          <w:p>
+            <w:proofErr w:type="spellStart"/>
+            <w:r>
+              <w:t>AddTeamView</w:t>
+            </w:r>
+            <w:proofErr w:type="spellEnd"/>
+            <w:r>
+              <w:t xml:space="preserve"> extends View</w:t>
+            </w:r>
+          </w:p>
         </w:tc>
         <w:tc>
           <w:tcPr>
             <w:tcW w:w="1053" w:type="dxa"/>
           </w:tcPr>
-          <w:p>
-            <w:r>
-              <w:t>name</w:t>
-            </w:r>
-          </w:p>
+          <w:p/>
         </w:tc>
         <w:tc>
           <w:tcPr>
             <w:tcW w:w="2203" w:type="dxa"/>
           </w:tcPr>
-          <w:p>
-            <w:proofErr w:type="spellStart"/>
-            <w:r>
-              <w:t>stateName</w:t>
-            </w:r>
-            <w:proofErr w:type="spellEnd"/>
-          </w:p>
-        </w:tc>
-        <w:tc>
-          <w:tcPr>
-            <w:tcW w:w="818" w:type="dxa"/>
-            <w:vMerge/>
+          <w:p/>
+        </w:tc>
+        <w:tc>
+          <w:tcPr>
+            <w:tcW w:w="952" w:type="dxa"/>
           </w:tcPr>
           <w:p/>
         </w:tc>
         <w:tc>
           <w:tcPr>
             <w:tcW w:w="2415" w:type="dxa"/>
-            <w:vMerge/>
           </w:tcPr>
           <w:p/>
         </w:tc>
         <w:tc>
           <w:tcPr>
             <w:tcW w:w="1547" w:type="dxa"/>
-            <w:vMerge/>
           </w:tcPr>
           <w:p/>
         </w:tc>
         <w:tc>
           <w:tcPr>
             <w:tcW w:w="1304" w:type="dxa"/>
-            <w:vMerge/>
           </w:tcPr>
           <w:p/>
         </w:tc>
@@ -786,21 +778,26 @@
         </w:trPr>
         <w:tc>
           <w:tcPr>
-            <w:tcW w:w="836" w:type="dxa"/>
-          </w:tcPr>
-          <w:p>
-            <w:r>
-              <w:t>team</w:t>
-            </w:r>
-          </w:p>
-        </w:tc>
-        <w:tc>
-          <w:tcPr>
-            <w:tcW w:w="834" w:type="dxa"/>
-          </w:tcPr>
-          <w:p>
-            <w:r>
-              <w:t>Team</w:t>
+            <w:tcW w:w="1705" w:type="dxa"/>
+          </w:tcPr>
+          <w:p>
+            <w:r>
+              <w:t>Add season view</w:t>
+            </w:r>
+          </w:p>
+        </w:tc>
+        <w:tc>
+          <w:tcPr>
+            <w:tcW w:w="1257" w:type="dxa"/>
+          </w:tcPr>
+          <w:p>
+            <w:proofErr w:type="spellStart"/>
+            <w:r>
+              <w:t>AddSeasonView</w:t>
+            </w:r>
+            <w:proofErr w:type="spellEnd"/>
+            <w:r>
+              <w:t xml:space="preserve"> extends View</w:t>
             </w:r>
           </w:p>
         </w:tc>
@@ -808,35 +805,17 @@
           <w:tcPr>
             <w:tcW w:w="1053" w:type="dxa"/>
           </w:tcPr>
-          <w:p>
-            <w:r>
-              <w:t>team members</w:t>
-            </w:r>
-          </w:p>
+          <w:p/>
         </w:tc>
         <w:tc>
           <w:tcPr>
             <w:tcW w:w="2203" w:type="dxa"/>
           </w:tcPr>
-          <w:p>
-            <w:proofErr w:type="spellStart"/>
-            <w:r>
-              <w:t>PersonList</w:t>
-            </w:r>
-            <w:proofErr w:type="spellEnd"/>
-            <w:r>
-              <w:t xml:space="preserve"> </w:t>
-            </w:r>
-            <w:proofErr w:type="spellStart"/>
-            <w:r>
-              <w:t>teamMembers</w:t>
-            </w:r>
-            <w:proofErr w:type="spellEnd"/>
-          </w:p>
-        </w:tc>
-        <w:tc>
-          <w:tcPr>
-            <w:tcW w:w="818" w:type="dxa"/>
+          <w:p/>
+        </w:tc>
+        <w:tc>
+          <w:tcPr>
+            <w:tcW w:w="952" w:type="dxa"/>
           </w:tcPr>
           <w:p/>
         </w:tc>
@@ -865,26 +844,27 @@
         </w:trPr>
         <w:tc>
           <w:tcPr>
-            <w:tcW w:w="836" w:type="dxa"/>
+            <w:tcW w:w="1705" w:type="dxa"/>
+          </w:tcPr>
+          <w:p>
+            <w:r>
+              <w:t>Edit view</w:t>
+            </w:r>
+          </w:p>
+        </w:tc>
+        <w:tc>
+          <w:tcPr>
+            <w:tcW w:w="1257" w:type="dxa"/>
           </w:tcPr>
           <w:p>
             <w:proofErr w:type="spellStart"/>
             <w:r>
-              <w:t>TeamMate</w:t>
+              <w:t>EditView</w:t>
             </w:r>
             <w:proofErr w:type="spellEnd"/>
-          </w:p>
-        </w:tc>
-        <w:tc>
-          <w:tcPr>
-            <w:tcW w:w="834" w:type="dxa"/>
-          </w:tcPr>
-          <w:p>
-            <w:proofErr w:type="spellStart"/>
-            <w:r>
-              <w:t>TeamMate</w:t>
-            </w:r>
-            <w:proofErr w:type="spellEnd"/>
+            <w:r>
+              <w:t xml:space="preserve"> extends View</w:t>
+            </w:r>
           </w:p>
         </w:tc>
         <w:tc>
@@ -901,7 +881,7 @@
         </w:tc>
         <w:tc>
           <w:tcPr>
-            <w:tcW w:w="818" w:type="dxa"/>
+            <w:tcW w:w="952" w:type="dxa"/>
           </w:tcPr>
           <w:p/>
         </w:tc>
@@ -930,21 +910,26 @@
         </w:trPr>
         <w:tc>
           <w:tcPr>
-            <w:tcW w:w="836" w:type="dxa"/>
-          </w:tcPr>
-          <w:p>
-            <w:r>
-              <w:t>Pie chart</w:t>
-            </w:r>
-          </w:p>
-        </w:tc>
-        <w:tc>
-          <w:tcPr>
-            <w:tcW w:w="834" w:type="dxa"/>
-          </w:tcPr>
-          <w:p>
-            <w:r>
-              <w:t>Pie</w:t>
+            <w:tcW w:w="1705" w:type="dxa"/>
+          </w:tcPr>
+          <w:p>
+            <w:r>
+              <w:t>File menu</w:t>
+            </w:r>
+          </w:p>
+        </w:tc>
+        <w:tc>
+          <w:tcPr>
+            <w:tcW w:w="1257" w:type="dxa"/>
+          </w:tcPr>
+          <w:p>
+            <w:proofErr w:type="spellStart"/>
+            <w:r>
+              <w:t>FileMenu</w:t>
+            </w:r>
+            <w:proofErr w:type="spellEnd"/>
+            <w:r>
+              <w:t xml:space="preserve"> extends View</w:t>
             </w:r>
           </w:p>
         </w:tc>
@@ -962,7 +947,139 @@
         </w:tc>
         <w:tc>
           <w:tcPr>
-            <w:tcW w:w="818" w:type="dxa"/>
+            <w:tcW w:w="952" w:type="dxa"/>
+          </w:tcPr>
+          <w:p/>
+        </w:tc>
+        <w:tc>
+          <w:tcPr>
+            <w:tcW w:w="2415" w:type="dxa"/>
+          </w:tcPr>
+          <w:p/>
+        </w:tc>
+        <w:tc>
+          <w:tcPr>
+            <w:tcW w:w="1547" w:type="dxa"/>
+          </w:tcPr>
+          <w:p/>
+        </w:tc>
+        <w:tc>
+          <w:tcPr>
+            <w:tcW w:w="1304" w:type="dxa"/>
+          </w:tcPr>
+          <w:p/>
+        </w:tc>
+      </w:tr>
+      <w:tr>
+        <w:trPr>
+          <w:trHeight w:val="270"/>
+        </w:trPr>
+        <w:tc>
+          <w:tcPr>
+            <w:tcW w:w="1705" w:type="dxa"/>
+          </w:tcPr>
+          <w:p>
+            <w:r>
+              <w:t>Pie Chart View</w:t>
+            </w:r>
+          </w:p>
+        </w:tc>
+        <w:tc>
+          <w:tcPr>
+            <w:tcW w:w="1257" w:type="dxa"/>
+          </w:tcPr>
+          <w:p>
+            <w:proofErr w:type="spellStart"/>
+            <w:r>
+              <w:t>PieChartView</w:t>
+            </w:r>
+            <w:proofErr w:type="spellEnd"/>
+            <w:r>
+              <w:t xml:space="preserve"> extends View</w:t>
+            </w:r>
+          </w:p>
+        </w:tc>
+        <w:tc>
+          <w:tcPr>
+            <w:tcW w:w="1053" w:type="dxa"/>
+          </w:tcPr>
+          <w:p/>
+        </w:tc>
+        <w:tc>
+          <w:tcPr>
+            <w:tcW w:w="2203" w:type="dxa"/>
+          </w:tcPr>
+          <w:p/>
+        </w:tc>
+        <w:tc>
+          <w:tcPr>
+            <w:tcW w:w="952" w:type="dxa"/>
+          </w:tcPr>
+          <w:p/>
+        </w:tc>
+        <w:tc>
+          <w:tcPr>
+            <w:tcW w:w="2415" w:type="dxa"/>
+          </w:tcPr>
+          <w:p/>
+        </w:tc>
+        <w:tc>
+          <w:tcPr>
+            <w:tcW w:w="1547" w:type="dxa"/>
+          </w:tcPr>
+          <w:p/>
+        </w:tc>
+        <w:tc>
+          <w:tcPr>
+            <w:tcW w:w="1304" w:type="dxa"/>
+          </w:tcPr>
+          <w:p/>
+        </w:tc>
+      </w:tr>
+      <w:tr>
+        <w:trPr>
+          <w:trHeight w:val="270"/>
+        </w:trPr>
+        <w:tc>
+          <w:tcPr>
+            <w:tcW w:w="1705" w:type="dxa"/>
+          </w:tcPr>
+          <w:p>
+            <w:r>
+              <w:t>Map View</w:t>
+            </w:r>
+          </w:p>
+        </w:tc>
+        <w:tc>
+          <w:tcPr>
+            <w:tcW w:w="1257" w:type="dxa"/>
+          </w:tcPr>
+          <w:p>
+            <w:proofErr w:type="spellStart"/>
+            <w:r>
+              <w:t>MapView</w:t>
+            </w:r>
+            <w:proofErr w:type="spellEnd"/>
+            <w:r>
+              <w:t xml:space="preserve"> extends View</w:t>
+            </w:r>
+          </w:p>
+        </w:tc>
+        <w:tc>
+          <w:tcPr>
+            <w:tcW w:w="1053" w:type="dxa"/>
+          </w:tcPr>
+          <w:p/>
+        </w:tc>
+        <w:tc>
+          <w:tcPr>
+            <w:tcW w:w="2203" w:type="dxa"/>
+          </w:tcPr>
+          <w:p/>
+        </w:tc>
+        <w:tc>
+          <w:tcPr>
+            <w:tcW w:w="952" w:type="dxa"/>
           </w:tcPr>
           <w:p/>
         </w:tc>

</xml_diff>